<commit_message>
Added lab materials and updated writeup.
</commit_message>
<xml_diff>
--- a/Assignment3/Writeup.docx
+++ b/Assignment3/Writeup.docx
@@ -138,6 +138,9 @@
       <w:r>
         <w:t>illings Hospital, axillary nodes</w:t>
       </w:r>
+      <w:r>
+        <w:t>, cluster</w:t>
+      </w:r>
     </w:p>
     <w:p>
       <w:pPr>
@@ -191,7 +194,7 @@
     </w:p>
     <w:p>
       <w:pPr>
-        <w:ind w:firstLine="360"/>
+        <w:ind w:firstLine="270"/>
         <w:jc w:val="both"/>
       </w:pPr>
       <w:r>
@@ -406,26 +409,196 @@
     </w:p>
     <w:p>
       <w:pPr>
-        <w:jc w:val="both"/>
-      </w:pPr>
-    </w:p>
-    <w:p>
-      <w:pPr>
-        <w:jc w:val="both"/>
-      </w:pPr>
-    </w:p>
-    <w:p>
-      <w:pPr>
         <w:ind w:firstLine="270"/>
         <w:jc w:val="both"/>
       </w:pPr>
+    </w:p>
+    <w:p>
+      <w:pPr>
+        <w:pStyle w:val="Heading3"/>
+      </w:pPr>
+      <w:r>
+        <w:t>K-medoids</w:t>
+      </w:r>
+    </w:p>
+    <w:p>
+      <w:pPr>
+        <w:ind w:firstLine="288"/>
+        <w:jc w:val="both"/>
+      </w:pPr>
+      <w:r>
+        <w:t>K-medoids addresses the outlier influence probably associated with the K-means method.</w:t>
+      </w:r>
+      <w:r>
+        <w:t xml:space="preserve">  Instead of using the mean, k-medoids uses the median as the most centrally located object in a cluster.</w:t>
+      </w:r>
+    </w:p>
+    <w:p>
+      <w:pPr>
+        <w:jc w:val="both"/>
+      </w:pPr>
+    </w:p>
+    <w:p>
+      <w:pPr>
+        <w:pStyle w:val="Heading2"/>
+      </w:pPr>
+      <w:r>
+        <w:t>Linkage</w:t>
+      </w:r>
+    </w:p>
+    <w:p>
+      <w:pPr>
+        <w:ind w:firstLine="360"/>
+        <w:jc w:val="both"/>
+      </w:pPr>
+      <w:r>
+        <w:t>Linkage is a hierarchical clustering approach that is based upon a distance matrix.</w:t>
+      </w:r>
+      <w:r>
+        <w:t xml:space="preserve">  The downsides to this approach are its inability to undo or go back and </w:t>
+      </w:r>
+    </w:p>
+    <w:p>
+      <w:pPr>
+        <w:ind w:firstLine="360"/>
+        <w:jc w:val="both"/>
+      </w:pPr>
+    </w:p>
+    <w:p>
+      <w:pPr>
+        <w:pStyle w:val="Heading3"/>
+      </w:pPr>
+      <w:r>
+        <w:t>Single Linkage</w:t>
+      </w:r>
+    </w:p>
+    <w:p>
+      <w:pPr>
+        <w:ind w:firstLine="270"/>
+        <w:jc w:val="both"/>
+      </w:pPr>
+      <w:r>
+        <w:t xml:space="preserve">Single linkage is based on </w:t>
+      </w:r>
+      <w:r>
+        <w:t xml:space="preserve">the </w:t>
+      </w:r>
+      <w:r>
+        <w:t>smallest distance between an element in one cluster and an element in the other</w:t>
+      </w:r>
+      <w:r>
+        <w:t>.</w:t>
+      </w:r>
+    </w:p>
+    <w:p>
+      <w:pPr>
+        <w:jc w:val="both"/>
+      </w:pPr>
+    </w:p>
+    <w:p/>
+    <w:p>
+      <w:pPr>
+        <w:pStyle w:val="Heading3"/>
+      </w:pPr>
+      <w:r>
+        <w:t>Complete Linkage</w:t>
+      </w:r>
+    </w:p>
+    <w:p>
+      <w:pPr>
+        <w:ind w:firstLine="270"/>
+        <w:jc w:val="both"/>
+      </w:pPr>
+      <w:r>
+        <w:t xml:space="preserve">Complete linkage is based on the </w:t>
+      </w:r>
+      <w:r>
+        <w:t>largest distance between an element in one cluster and an element in the other</w:t>
+      </w:r>
+      <w:r>
+        <w:t>.</w:t>
+      </w:r>
+    </w:p>
+    <w:p>
+      <w:pPr>
+        <w:jc w:val="both"/>
+      </w:pPr>
+    </w:p>
+    <w:p/>
+    <w:p>
+      <w:pPr>
+        <w:pStyle w:val="Heading2"/>
+      </w:pPr>
+      <w:r>
+        <w:t>DBSCAN</w:t>
+      </w:r>
+    </w:p>
+    <w:p>
+      <w:pPr>
+        <w:ind w:firstLine="270"/>
+        <w:jc w:val="both"/>
+      </w:pPr>
+      <w:r>
+        <w:t>DBSCAN is a density based clustering analysis approach where two parameters are taken into account: maximum radios of neighborhood and minimum number of points in that group.</w:t>
+      </w:r>
+      <w:r>
+        <w:t xml:space="preserve">  This discovers clusters in arbitrary shape in a spatial area with noise.</w:t>
+      </w:r>
+    </w:p>
+    <w:p>
+      <w:pPr>
+        <w:jc w:val="both"/>
+      </w:pPr>
+      <w:r>
+        <w:softHyphen/>
+      </w:r>
+    </w:p>
+    <w:p>
+      <w:pPr>
+        <w:pStyle w:val="Heading1"/>
+      </w:pPr>
+      <w:r>
+        <w:t>Results</w:t>
+      </w:r>
+    </w:p>
+    <w:p>
+      <w:pPr>
+        <w:ind w:firstLine="360"/>
+        <w:jc w:val="left"/>
+      </w:pPr>
+      <w:r>
+        <w:t xml:space="preserve">The dataset was not a good dataset in which to perform cluster analysis to begin with.  </w:t>
+      </w:r>
+      <w:r>
+        <w:t>Most clustering algorithms clustered based on age of patient.</w:t>
+      </w:r>
+    </w:p>
+    <w:p>
+      <w:pPr>
+        <w:pStyle w:val="Heading2"/>
+      </w:pPr>
+      <w:r>
+        <w:t>K-means</w:t>
+      </w:r>
+    </w:p>
+    <w:p>
+      <w:pPr>
+        <w:ind w:firstLine="360"/>
+        <w:jc w:val="both"/>
+      </w:pPr>
+      <w:r>
+        <w:t>K-means is not particularly useful in this case because a disadvantage of K-means is that it not suitable in discovering clusters in non-convex shapes and sensitive to outliers.</w:t>
+      </w:r>
+    </w:p>
+    <w:p/>
+    <w:p>
       <w:r>
         <w:rPr>
           <w:noProof/>
         </w:rPr>
         <w:drawing>
-          <wp:inline distT="0" distB="0" distL="0" distR="0">
-            <wp:extent cx="3195955" cy="2423323"/>
+          <wp:inline distT="0" distB="0" distL="0" distR="0" wp14:anchorId="71AC90EA" wp14:editId="044064D0">
+            <wp:extent cx="3195955" cy="2423160"/>
             <wp:effectExtent l="0" t="0" r="4445" b="0"/>
             <wp:docPr id="5" name="Picture 5"/>
             <wp:cNvGraphicFramePr>
@@ -456,7 +629,7 @@
                   <pic:spPr bwMode="auto">
                     <a:xfrm>
                       <a:off x="0" y="0"/>
-                      <a:ext cx="3195955" cy="2423323"/>
+                      <a:ext cx="3195955" cy="2423160"/>
                     </a:xfrm>
                     <a:prstGeom prst="rect">
                       <a:avLst/>
@@ -473,39 +646,16 @@
         </w:drawing>
       </w:r>
     </w:p>
-    <w:p>
-      <w:pPr>
-        <w:pStyle w:val="BodyText"/>
-        <w:keepNext/>
-        <w:tabs>
-          <w:tab w:val="clear" w:pos="288"/>
-        </w:tabs>
-        <w:ind w:firstLine="0"/>
-        <w:rPr>
-          <w:lang w:val="en-US"/>
-        </w:rPr>
-      </w:pPr>
-    </w:p>
-    <w:p>
-      <w:pPr>
-        <w:pStyle w:val="BodyText"/>
-        <w:keepNext/>
-        <w:tabs>
-          <w:tab w:val="clear" w:pos="288"/>
-        </w:tabs>
-        <w:ind w:firstLine="0"/>
-        <w:rPr>
-          <w:lang w:val="en-US"/>
-        </w:rPr>
-      </w:pPr>
+    <w:p/>
+    <w:p/>
+    <w:p>
       <w:r>
         <w:rPr>
           <w:noProof/>
-          <w:lang w:val="en-US" w:eastAsia="en-US"/>
         </w:rPr>
         <w:drawing>
-          <wp:inline distT="0" distB="0" distL="0" distR="0" wp14:anchorId="038BAD50" wp14:editId="14E2C43C">
-            <wp:extent cx="3195955" cy="1345989"/>
+          <wp:inline distT="0" distB="0" distL="0" distR="0" wp14:anchorId="72141B4C" wp14:editId="08683058">
+            <wp:extent cx="3195955" cy="1345565"/>
             <wp:effectExtent l="0" t="0" r="4445" b="6985"/>
             <wp:docPr id="1" name="Picture 1"/>
             <wp:cNvGraphicFramePr>
@@ -527,7 +677,7 @@
                   <pic:spPr>
                     <a:xfrm>
                       <a:off x="0" y="0"/>
-                      <a:ext cx="3195955" cy="1345989"/>
+                      <a:ext cx="3195955" cy="1345565"/>
                     </a:xfrm>
                     <a:prstGeom prst="rect">
                       <a:avLst/>
@@ -541,25 +691,13 @@
       </w:r>
     </w:p>
     <w:p>
-      <w:pPr>
-        <w:pStyle w:val="BodyText"/>
-        <w:keepNext/>
-        <w:tabs>
-          <w:tab w:val="clear" w:pos="288"/>
-        </w:tabs>
-        <w:ind w:firstLine="0"/>
-        <w:rPr>
-          <w:lang w:val="en-US"/>
-        </w:rPr>
-      </w:pPr>
       <w:r>
         <w:rPr>
           <w:noProof/>
-          <w:lang w:val="en-US" w:eastAsia="en-US"/>
         </w:rPr>
         <w:drawing>
-          <wp:inline distT="0" distB="0" distL="0" distR="0">
-            <wp:extent cx="3195955" cy="2423323"/>
+          <wp:inline distT="0" distB="0" distL="0" distR="0" wp14:anchorId="06C0707B" wp14:editId="1FA7DCA7">
+            <wp:extent cx="3195955" cy="2423160"/>
             <wp:effectExtent l="0" t="0" r="4445" b="0"/>
             <wp:docPr id="8" name="Picture 8"/>
             <wp:cNvGraphicFramePr>
@@ -590,7 +728,7 @@
                   <pic:spPr bwMode="auto">
                     <a:xfrm>
                       <a:off x="0" y="0"/>
-                      <a:ext cx="3195955" cy="2423323"/>
+                      <a:ext cx="3195955" cy="2423160"/>
                     </a:xfrm>
                     <a:prstGeom prst="rect">
                       <a:avLst/>
@@ -607,26 +745,15 @@
         </w:drawing>
       </w:r>
     </w:p>
-    <w:p>
-      <w:pPr>
-        <w:pStyle w:val="BodyText"/>
-        <w:keepNext/>
-        <w:tabs>
-          <w:tab w:val="clear" w:pos="288"/>
-        </w:tabs>
-        <w:ind w:firstLine="0"/>
-        <w:rPr>
-          <w:lang w:val="en-US"/>
-        </w:rPr>
-      </w:pPr>
+    <w:p/>
+    <w:p>
       <w:r>
         <w:rPr>
           <w:noProof/>
-          <w:lang w:val="en-US" w:eastAsia="en-US"/>
         </w:rPr>
         <w:drawing>
-          <wp:inline distT="0" distB="0" distL="0" distR="0" wp14:anchorId="19CB1F80" wp14:editId="0A5FE76A">
-            <wp:extent cx="3195955" cy="1356574"/>
+          <wp:inline distT="0" distB="0" distL="0" distR="0" wp14:anchorId="62B3137B" wp14:editId="0AFF3D17">
+            <wp:extent cx="3195955" cy="1356360"/>
             <wp:effectExtent l="0" t="0" r="4445" b="0"/>
             <wp:docPr id="19" name="Picture 19"/>
             <wp:cNvGraphicFramePr>
@@ -648,7 +775,7 @@
                   <pic:spPr>
                     <a:xfrm>
                       <a:off x="0" y="0"/>
-                      <a:ext cx="3195955" cy="1356574"/>
+                      <a:ext cx="3195955" cy="1356360"/>
                     </a:xfrm>
                     <a:prstGeom prst="rect">
                       <a:avLst/>
@@ -661,41 +788,31 @@
         </w:drawing>
       </w:r>
     </w:p>
-    <w:p>
-      <w:pPr>
-        <w:pStyle w:val="BodyText"/>
-        <w:keepNext/>
-        <w:tabs>
-          <w:tab w:val="clear" w:pos="288"/>
-        </w:tabs>
-        <w:ind w:firstLine="0"/>
-        <w:rPr>
-          <w:lang w:val="en-US"/>
-        </w:rPr>
-      </w:pPr>
-    </w:p>
-    <w:p>
-      <w:pPr>
-        <w:pStyle w:val="BodyText"/>
-        <w:keepNext/>
-        <w:tabs>
-          <w:tab w:val="clear" w:pos="288"/>
-        </w:tabs>
-        <w:ind w:firstLine="0"/>
-        <w:rPr>
-          <w:lang w:val="en-US"/>
-        </w:rPr>
+    <w:p/>
+    <w:p/>
+    <w:p/>
+    <w:p>
+      <w:pPr>
+        <w:pStyle w:val="Heading3"/>
+      </w:pPr>
+      <w:r>
+        <w:t>K-medoids</w:t>
+      </w:r>
+    </w:p>
+    <w:p/>
+    <w:p>
+      <w:pPr>
+        <w:jc w:val="both"/>
       </w:pPr>
       <w:r>
         <w:rPr>
           <w:noProof/>
-          <w:lang w:val="en-US" w:eastAsia="en-US"/>
         </w:rPr>
         <w:drawing>
-          <wp:inline distT="0" distB="0" distL="0" distR="0" wp14:anchorId="76B91C1C" wp14:editId="430897C7">
-            <wp:extent cx="3195955" cy="2644653"/>
-            <wp:effectExtent l="0" t="0" r="4445" b="3810"/>
-            <wp:docPr id="20" name="Picture 20"/>
+          <wp:inline distT="0" distB="0" distL="0" distR="0" wp14:anchorId="49A4919E" wp14:editId="3D89F0F1">
+            <wp:extent cx="3195955" cy="1950720"/>
+            <wp:effectExtent l="0" t="0" r="4445" b="0"/>
+            <wp:docPr id="2" name="Picture 2"/>
             <wp:cNvGraphicFramePr>
               <a:graphicFrameLocks xmlns:a="http://schemas.openxmlformats.org/drawingml/2006/main" noChangeAspect="1"/>
             </wp:cNvGraphicFramePr>
@@ -703,7 +820,7 @@
               <a:graphicData uri="http://schemas.openxmlformats.org/drawingml/2006/picture">
                 <pic:pic xmlns:pic="http://schemas.openxmlformats.org/drawingml/2006/picture">
                   <pic:nvPicPr>
-                    <pic:cNvPr id="0" name=""/>
+                    <pic:cNvPr id="1" name=""/>
                     <pic:cNvPicPr/>
                   </pic:nvPicPr>
                   <pic:blipFill>
@@ -715,7 +832,7 @@
                   <pic:spPr>
                     <a:xfrm>
                       <a:off x="0" y="0"/>
-                      <a:ext cx="3195955" cy="2644653"/>
+                      <a:ext cx="3195955" cy="1950720"/>
                     </a:xfrm>
                     <a:prstGeom prst="rect">
                       <a:avLst/>
@@ -728,123 +845,34 @@
         </w:drawing>
       </w:r>
     </w:p>
+    <w:p/>
     <w:p>
       <w:pPr>
         <w:pStyle w:val="Heading2"/>
       </w:pPr>
       <w:r>
-        <w:t>K-medoids</w:t>
-      </w:r>
-    </w:p>
-    <w:p>
-      <w:pPr>
-        <w:ind w:firstLine="360"/>
-        <w:jc w:val="both"/>
-      </w:pPr>
-      <w:r>
-        <w:t>The random forest is generated using a random selection of attributes at each node of the decision tree to determine the split.</w:t>
-      </w:r>
-    </w:p>
-    <w:p>
-      <w:pPr>
-        <w:jc w:val="both"/>
-      </w:pPr>
-    </w:p>
-    <w:p>
-      <w:pPr>
-        <w:jc w:val="both"/>
-      </w:pPr>
+        <w:t>Linkage</w:t>
+      </w:r>
+    </w:p>
+    <w:p/>
+    <w:p>
+      <w:pPr>
+        <w:pStyle w:val="Heading3"/>
+      </w:pPr>
+      <w:r>
+        <w:t>Single Linkage</w:t>
+      </w:r>
+    </w:p>
+    <w:p/>
+    <w:p>
       <w:r>
         <w:rPr>
           <w:noProof/>
         </w:rPr>
+        <w:lastRenderedPageBreak/>
         <w:drawing>
-          <wp:inline distT="0" distB="0" distL="0" distR="0" wp14:anchorId="5AD323A6" wp14:editId="61F1883A">
-            <wp:extent cx="3195955" cy="1715992"/>
-            <wp:effectExtent l="0" t="0" r="4445" b="0"/>
-            <wp:docPr id="22" name="Picture 22"/>
-            <wp:cNvGraphicFramePr>
-              <a:graphicFrameLocks xmlns:a="http://schemas.openxmlformats.org/drawingml/2006/main" noChangeAspect="1"/>
-            </wp:cNvGraphicFramePr>
-            <a:graphic xmlns:a="http://schemas.openxmlformats.org/drawingml/2006/main">
-              <a:graphicData uri="http://schemas.openxmlformats.org/drawingml/2006/picture">
-                <pic:pic xmlns:pic="http://schemas.openxmlformats.org/drawingml/2006/picture">
-                  <pic:nvPicPr>
-                    <pic:cNvPr id="0" name=""/>
-                    <pic:cNvPicPr/>
-                  </pic:nvPicPr>
-                  <pic:blipFill>
-                    <a:blip r:embed="rId14"/>
-                    <a:stretch>
-                      <a:fillRect/>
-                    </a:stretch>
-                  </pic:blipFill>
-                  <pic:spPr>
-                    <a:xfrm>
-                      <a:off x="0" y="0"/>
-                      <a:ext cx="3195955" cy="1715992"/>
-                    </a:xfrm>
-                    <a:prstGeom prst="rect">
-                      <a:avLst/>
-                    </a:prstGeom>
-                  </pic:spPr>
-                </pic:pic>
-              </a:graphicData>
-            </a:graphic>
-          </wp:inline>
-        </w:drawing>
-      </w:r>
-    </w:p>
-    <w:p>
-      <w:pPr>
-        <w:pStyle w:val="Heading2"/>
-      </w:pPr>
-      <w:r>
-        <w:t>Linkage</w:t>
-      </w:r>
-    </w:p>
-    <w:p>
-      <w:pPr>
-        <w:ind w:firstLine="360"/>
-        <w:jc w:val="both"/>
-      </w:pPr>
-      <w:r>
-        <w:t>This is a simple probabilistic classified based on the Baye’s theorem.  It assumes stron</w:t>
-      </w:r>
-      <w:r>
-        <w:t>g independence between attributes of the data set.</w:t>
-      </w:r>
-    </w:p>
-    <w:p>
-      <w:pPr>
-        <w:ind w:firstLine="360"/>
-        <w:jc w:val="both"/>
-      </w:pPr>
-    </w:p>
-    <w:p>
-      <w:pPr>
-        <w:pStyle w:val="Heading3"/>
-      </w:pPr>
-      <w:r>
-        <w:t>Single Linkage</w:t>
-      </w:r>
-    </w:p>
-    <w:p>
-      <w:pPr>
-        <w:jc w:val="both"/>
-      </w:pPr>
-    </w:p>
-    <w:p>
-      <w:pPr>
-        <w:jc w:val="both"/>
-      </w:pPr>
-      <w:r>
-        <w:rPr>
-          <w:noProof/>
-        </w:rPr>
-        <w:drawing>
-          <wp:inline distT="0" distB="0" distL="0" distR="0">
-            <wp:extent cx="3195955" cy="2423323"/>
+          <wp:inline distT="0" distB="0" distL="0" distR="0" wp14:anchorId="7872098B" wp14:editId="49E4FEE0">
+            <wp:extent cx="3195955" cy="2423160"/>
             <wp:effectExtent l="0" t="0" r="4445" b="0"/>
             <wp:docPr id="12" name="Picture 12"/>
             <wp:cNvGraphicFramePr>
@@ -855,6 +883,71 @@
                 <pic:pic xmlns:pic="http://schemas.openxmlformats.org/drawingml/2006/picture">
                   <pic:nvPicPr>
                     <pic:cNvPr id="0" name="Picture 7"/>
+                    <pic:cNvPicPr>
+                      <a:picLocks noChangeAspect="1" noChangeArrowheads="1"/>
+                    </pic:cNvPicPr>
+                  </pic:nvPicPr>
+                  <pic:blipFill>
+                    <a:blip r:embed="rId14" cstate="print">
+                      <a:extLst>
+                        <a:ext uri="{28A0092B-C50C-407E-A947-70E740481C1C}">
+                          <a14:useLocalDpi xmlns:a14="http://schemas.microsoft.com/office/drawing/2010/main" val="0"/>
+                        </a:ext>
+                      </a:extLst>
+                    </a:blip>
+                    <a:srcRect/>
+                    <a:stretch>
+                      <a:fillRect/>
+                    </a:stretch>
+                  </pic:blipFill>
+                  <pic:spPr bwMode="auto">
+                    <a:xfrm>
+                      <a:off x="0" y="0"/>
+                      <a:ext cx="3195955" cy="2423160"/>
+                    </a:xfrm>
+                    <a:prstGeom prst="rect">
+                      <a:avLst/>
+                    </a:prstGeom>
+                    <a:noFill/>
+                    <a:ln>
+                      <a:noFill/>
+                    </a:ln>
+                  </pic:spPr>
+                </pic:pic>
+              </a:graphicData>
+            </a:graphic>
+          </wp:inline>
+        </w:drawing>
+      </w:r>
+    </w:p>
+    <w:p/>
+    <w:p>
+      <w:pPr>
+        <w:pStyle w:val="Heading3"/>
+      </w:pPr>
+      <w:r>
+        <w:t>Complete Linkage</w:t>
+      </w:r>
+    </w:p>
+    <w:p/>
+    <w:p>
+      <w:r>
+        <w:rPr>
+          <w:noProof/>
+        </w:rPr>
+        <w:drawing>
+          <wp:inline distT="0" distB="0" distL="0" distR="0" wp14:anchorId="4BB4C646" wp14:editId="7127535A">
+            <wp:extent cx="3195955" cy="2423160"/>
+            <wp:effectExtent l="0" t="0" r="4445" b="0"/>
+            <wp:docPr id="13" name="Picture 13"/>
+            <wp:cNvGraphicFramePr>
+              <a:graphicFrameLocks xmlns:a="http://schemas.openxmlformats.org/drawingml/2006/main" noChangeAspect="1"/>
+            </wp:cNvGraphicFramePr>
+            <a:graphic xmlns:a="http://schemas.openxmlformats.org/drawingml/2006/main">
+              <a:graphicData uri="http://schemas.openxmlformats.org/drawingml/2006/picture">
+                <pic:pic xmlns:pic="http://schemas.openxmlformats.org/drawingml/2006/picture">
+                  <pic:nvPicPr>
+                    <pic:cNvPr id="0" name="Picture 8"/>
                     <pic:cNvPicPr>
                       <a:picLocks noChangeAspect="1" noChangeArrowheads="1"/>
                     </pic:cNvPicPr>
@@ -875,7 +968,7 @@
                   <pic:spPr bwMode="auto">
                     <a:xfrm>
                       <a:off x="0" y="0"/>
-                      <a:ext cx="3195955" cy="2423323"/>
+                      <a:ext cx="3195955" cy="2423160"/>
                     </a:xfrm>
                     <a:prstGeom prst="rect">
                       <a:avLst/>
@@ -895,31 +988,23 @@
     <w:p/>
     <w:p>
       <w:pPr>
-        <w:pStyle w:val="Heading3"/>
-      </w:pPr>
-      <w:r>
-        <w:t>Complete Linkage</w:t>
-      </w:r>
-    </w:p>
-    <w:p>
-      <w:pPr>
-        <w:jc w:val="both"/>
-      </w:pPr>
-    </w:p>
-    <w:p>
-      <w:pPr>
-        <w:jc w:val="both"/>
-      </w:pPr>
+        <w:pStyle w:val="Heading2"/>
+      </w:pPr>
+      <w:r>
+        <w:t>DBSCAN</w:t>
+      </w:r>
+    </w:p>
+    <w:p/>
+    <w:p>
       <w:r>
         <w:rPr>
           <w:noProof/>
         </w:rPr>
-        <w:lastRenderedPageBreak/>
         <w:drawing>
-          <wp:inline distT="0" distB="0" distL="0" distR="0">
-            <wp:extent cx="3195955" cy="2423323"/>
+          <wp:inline distT="0" distB="0" distL="0" distR="0" wp14:anchorId="7863A8FA" wp14:editId="225678BB">
+            <wp:extent cx="3195955" cy="2484755"/>
             <wp:effectExtent l="0" t="0" r="4445" b="0"/>
-            <wp:docPr id="13" name="Picture 13"/>
+            <wp:docPr id="10" name="Picture 10"/>
             <wp:cNvGraphicFramePr>
               <a:graphicFrameLocks xmlns:a="http://schemas.openxmlformats.org/drawingml/2006/main" noChangeAspect="1"/>
             </wp:cNvGraphicFramePr>
@@ -927,36 +1012,23 @@
               <a:graphicData uri="http://schemas.openxmlformats.org/drawingml/2006/picture">
                 <pic:pic xmlns:pic="http://schemas.openxmlformats.org/drawingml/2006/picture">
                   <pic:nvPicPr>
-                    <pic:cNvPr id="0" name="Picture 8"/>
-                    <pic:cNvPicPr>
-                      <a:picLocks noChangeAspect="1" noChangeArrowheads="1"/>
-                    </pic:cNvPicPr>
+                    <pic:cNvPr id="1" name=""/>
+                    <pic:cNvPicPr/>
                   </pic:nvPicPr>
                   <pic:blipFill>
-                    <a:blip r:embed="rId16" cstate="print">
-                      <a:extLst>
-                        <a:ext uri="{28A0092B-C50C-407E-A947-70E740481C1C}">
-                          <a14:useLocalDpi xmlns:a14="http://schemas.microsoft.com/office/drawing/2010/main" val="0"/>
-                        </a:ext>
-                      </a:extLst>
-                    </a:blip>
-                    <a:srcRect/>
+                    <a:blip r:embed="rId16"/>
                     <a:stretch>
                       <a:fillRect/>
                     </a:stretch>
                   </pic:blipFill>
-                  <pic:spPr bwMode="auto">
+                  <pic:spPr>
                     <a:xfrm>
                       <a:off x="0" y="0"/>
-                      <a:ext cx="3195955" cy="2423323"/>
+                      <a:ext cx="3195955" cy="2484755"/>
                     </a:xfrm>
                     <a:prstGeom prst="rect">
                       <a:avLst/>
                     </a:prstGeom>
-                    <a:noFill/>
-                    <a:ln>
-                      <a:noFill/>
-                    </a:ln>
                   </pic:spPr>
                 </pic:pic>
               </a:graphicData>
@@ -967,31 +1039,15 @@
     </w:p>
     <w:p/>
     <w:p>
-      <w:pPr>
-        <w:pStyle w:val="Heading2"/>
-      </w:pPr>
-      <w:r>
-        <w:t>DBSCAN</w:t>
-      </w:r>
-    </w:p>
-    <w:p>
-      <w:pPr>
-        <w:jc w:val="both"/>
-      </w:pPr>
-    </w:p>
-    <w:p>
-      <w:pPr>
-        <w:jc w:val="both"/>
-      </w:pPr>
       <w:r>
         <w:rPr>
           <w:noProof/>
         </w:rPr>
         <w:drawing>
-          <wp:inline distT="0" distB="0" distL="0" distR="0">
-            <wp:extent cx="3195955" cy="2423323"/>
+          <wp:inline distT="0" distB="0" distL="0" distR="0" wp14:anchorId="2F2B7583" wp14:editId="3147FD2E">
+            <wp:extent cx="3195955" cy="2484755"/>
             <wp:effectExtent l="0" t="0" r="4445" b="0"/>
-            <wp:docPr id="14" name="Picture 14"/>
+            <wp:docPr id="9" name="Picture 9"/>
             <wp:cNvGraphicFramePr>
               <a:graphicFrameLocks xmlns:a="http://schemas.openxmlformats.org/drawingml/2006/main" noChangeAspect="1"/>
             </wp:cNvGraphicFramePr>
@@ -999,36 +1055,23 @@
               <a:graphicData uri="http://schemas.openxmlformats.org/drawingml/2006/picture">
                 <pic:pic xmlns:pic="http://schemas.openxmlformats.org/drawingml/2006/picture">
                   <pic:nvPicPr>
-                    <pic:cNvPr id="0" name="Picture 9"/>
-                    <pic:cNvPicPr>
-                      <a:picLocks noChangeAspect="1" noChangeArrowheads="1"/>
-                    </pic:cNvPicPr>
+                    <pic:cNvPr id="1" name=""/>
+                    <pic:cNvPicPr/>
                   </pic:nvPicPr>
                   <pic:blipFill>
-                    <a:blip r:embed="rId17" cstate="print">
-                      <a:extLst>
-                        <a:ext uri="{28A0092B-C50C-407E-A947-70E740481C1C}">
-                          <a14:useLocalDpi xmlns:a14="http://schemas.microsoft.com/office/drawing/2010/main" val="0"/>
-                        </a:ext>
-                      </a:extLst>
-                    </a:blip>
-                    <a:srcRect/>
+                    <a:blip r:embed="rId17"/>
                     <a:stretch>
                       <a:fillRect/>
                     </a:stretch>
                   </pic:blipFill>
-                  <pic:spPr bwMode="auto">
+                  <pic:spPr>
                     <a:xfrm>
                       <a:off x="0" y="0"/>
-                      <a:ext cx="3195955" cy="2423323"/>
+                      <a:ext cx="3195955" cy="2484755"/>
                     </a:xfrm>
                     <a:prstGeom prst="rect">
                       <a:avLst/>
                     </a:prstGeom>
-                    <a:noFill/>
-                    <a:ln>
-                      <a:noFill/>
-                    </a:ln>
                   </pic:spPr>
                 </pic:pic>
               </a:graphicData>
@@ -1037,29 +1080,17 @@
         </w:drawing>
       </w:r>
     </w:p>
-    <w:p>
-      <w:pPr>
-        <w:jc w:val="both"/>
-      </w:pPr>
-    </w:p>
-    <w:p>
-      <w:pPr>
-        <w:jc w:val="both"/>
-      </w:pPr>
-    </w:p>
-    <w:p>
-      <w:pPr>
-        <w:jc w:val="both"/>
-      </w:pPr>
+    <w:p/>
+    <w:p>
       <w:r>
         <w:rPr>
           <w:noProof/>
         </w:rPr>
         <w:drawing>
-          <wp:inline distT="0" distB="0" distL="0" distR="0" wp14:anchorId="429EC782" wp14:editId="44A32CDF">
+          <wp:inline distT="0" distB="0" distL="0" distR="0" wp14:anchorId="61703BC6" wp14:editId="29B21058">
             <wp:extent cx="3195955" cy="2484755"/>
             <wp:effectExtent l="0" t="0" r="4445" b="0"/>
-            <wp:docPr id="10" name="Picture 10"/>
+            <wp:docPr id="6" name="Picture 6"/>
             <wp:cNvGraphicFramePr>
               <a:graphicFrameLocks xmlns:a="http://schemas.openxmlformats.org/drawingml/2006/main" noChangeAspect="1"/>
             </wp:cNvGraphicFramePr>
@@ -1092,404 +1123,24 @@
         </w:drawing>
       </w:r>
     </w:p>
-    <w:p>
-      <w:pPr>
-        <w:jc w:val="both"/>
-      </w:pPr>
-    </w:p>
-    <w:p>
-      <w:pPr>
-        <w:jc w:val="both"/>
-      </w:pPr>
-    </w:p>
-    <w:p>
-      <w:pPr>
-        <w:jc w:val="both"/>
-      </w:pPr>
-      <w:r>
-        <w:rPr>
-          <w:noProof/>
-        </w:rPr>
-        <w:drawing>
-          <wp:inline distT="0" distB="0" distL="0" distR="0" wp14:anchorId="7C2AD9DA" wp14:editId="54E4D911">
-            <wp:extent cx="3195955" cy="2484755"/>
-            <wp:effectExtent l="0" t="0" r="4445" b="0"/>
-            <wp:docPr id="9" name="Picture 9"/>
-            <wp:cNvGraphicFramePr>
-              <a:graphicFrameLocks xmlns:a="http://schemas.openxmlformats.org/drawingml/2006/main" noChangeAspect="1"/>
-            </wp:cNvGraphicFramePr>
-            <a:graphic xmlns:a="http://schemas.openxmlformats.org/drawingml/2006/main">
-              <a:graphicData uri="http://schemas.openxmlformats.org/drawingml/2006/picture">
-                <pic:pic xmlns:pic="http://schemas.openxmlformats.org/drawingml/2006/picture">
-                  <pic:nvPicPr>
-                    <pic:cNvPr id="1" name=""/>
-                    <pic:cNvPicPr/>
-                  </pic:nvPicPr>
-                  <pic:blipFill>
-                    <a:blip r:embed="rId19"/>
-                    <a:stretch>
-                      <a:fillRect/>
-                    </a:stretch>
-                  </pic:blipFill>
-                  <pic:spPr>
-                    <a:xfrm>
-                      <a:off x="0" y="0"/>
-                      <a:ext cx="3195955" cy="2484755"/>
-                    </a:xfrm>
-                    <a:prstGeom prst="rect">
-                      <a:avLst/>
-                    </a:prstGeom>
-                  </pic:spPr>
-                </pic:pic>
-              </a:graphicData>
-            </a:graphic>
-          </wp:inline>
-        </w:drawing>
-      </w:r>
-    </w:p>
-    <w:p>
-      <w:pPr>
-        <w:jc w:val="both"/>
-      </w:pPr>
-    </w:p>
-    <w:p>
-      <w:pPr>
-        <w:jc w:val="both"/>
-      </w:pPr>
-    </w:p>
-    <w:p>
-      <w:pPr>
-        <w:jc w:val="both"/>
-      </w:pPr>
-      <w:r>
-        <w:rPr>
-          <w:noProof/>
-        </w:rPr>
-        <w:drawing>
-          <wp:inline distT="0" distB="0" distL="0" distR="0" wp14:anchorId="0CE38E87" wp14:editId="535062D3">
-            <wp:extent cx="3195955" cy="2484755"/>
-            <wp:effectExtent l="0" t="0" r="4445" b="0"/>
-            <wp:docPr id="6" name="Picture 6"/>
-            <wp:cNvGraphicFramePr>
-              <a:graphicFrameLocks xmlns:a="http://schemas.openxmlformats.org/drawingml/2006/main" noChangeAspect="1"/>
-            </wp:cNvGraphicFramePr>
-            <a:graphic xmlns:a="http://schemas.openxmlformats.org/drawingml/2006/main">
-              <a:graphicData uri="http://schemas.openxmlformats.org/drawingml/2006/picture">
-                <pic:pic xmlns:pic="http://schemas.openxmlformats.org/drawingml/2006/picture">
-                  <pic:nvPicPr>
-                    <pic:cNvPr id="1" name=""/>
-                    <pic:cNvPicPr/>
-                  </pic:nvPicPr>
-                  <pic:blipFill>
-                    <a:blip r:embed="rId20"/>
-                    <a:stretch>
-                      <a:fillRect/>
-                    </a:stretch>
-                  </pic:blipFill>
-                  <pic:spPr>
-                    <a:xfrm>
-                      <a:off x="0" y="0"/>
-                      <a:ext cx="3195955" cy="2484755"/>
-                    </a:xfrm>
-                    <a:prstGeom prst="rect">
-                      <a:avLst/>
-                    </a:prstGeom>
-                  </pic:spPr>
-                </pic:pic>
-              </a:graphicData>
-            </a:graphic>
-          </wp:inline>
-        </w:drawing>
-      </w:r>
-    </w:p>
+    <w:p/>
+    <w:p>
+      <w:pPr>
+        <w:ind w:firstLine="270"/>
+        <w:jc w:val="left"/>
+      </w:pPr>
+      <w:r>
+        <w:t>DBSCAN proved to not cluster the data set well as it generated far too many clusters in what appears to be random spatial order.</w:t>
+      </w:r>
+    </w:p>
+    <w:p/>
     <w:p>
       <w:pPr>
         <w:pStyle w:val="Heading1"/>
       </w:pPr>
       <w:r>
-        <w:t>Results</w:t>
-      </w:r>
-    </w:p>
-    <w:p>
-      <w:pPr>
-        <w:ind w:firstLine="360"/>
-        <w:jc w:val="left"/>
-      </w:pPr>
-      <w:r>
-        <w:t xml:space="preserve">The dataset was not a good dataset in which to perform cluster analysis to begin with.  </w:t>
-      </w:r>
-      <w:bookmarkStart w:id="0" w:name="_GoBack"/>
-      <w:bookmarkEnd w:id="0"/>
-    </w:p>
-    <w:p>
-      <w:pPr>
-        <w:pStyle w:val="Heading2"/>
-      </w:pPr>
-      <w:r>
-        <w:t>K-means</w:t>
-      </w:r>
-    </w:p>
-    <w:p>
-      <w:pPr>
-        <w:ind w:firstLine="360"/>
-        <w:jc w:val="both"/>
-      </w:pPr>
-    </w:p>
-    <w:p>
-      <w:pPr>
-        <w:pStyle w:val="Heading2"/>
-      </w:pPr>
-      <w:r>
-        <w:t>Random Forest</w:t>
-      </w:r>
-    </w:p>
-    <w:p/>
-    <w:p>
-      <w:pPr>
-        <w:keepNext/>
-      </w:pPr>
-    </w:p>
-    <w:p>
-      <w:pPr>
-        <w:pStyle w:val="Caption"/>
-      </w:pPr>
-      <w:r>
-        <w:t xml:space="preserve">Figure </w:t>
-      </w:r>
-      <w:fldSimple w:instr=" SEQ Figure \* ARABIC ">
-        <w:r>
-          <w:rPr>
-            <w:noProof/>
-          </w:rPr>
-          <w:t>3</w:t>
-        </w:r>
-      </w:fldSimple>
-      <w:r>
-        <w:t>: Random Forest Importance of Fit</w:t>
-      </w:r>
-    </w:p>
-    <w:p>
-      <w:pPr>
-        <w:ind w:firstLine="360"/>
-        <w:jc w:val="both"/>
-      </w:pPr>
-      <w:r>
-        <w:t>According to the random forest algorithm, age at which operation was perform closely followed by the number of axillary nodes detected had the greatest impact on the survivability of the patient.</w:t>
-      </w:r>
-    </w:p>
-    <w:p/>
-    <w:p/>
-    <w:p>
-      <w:pPr>
-        <w:pStyle w:val="Heading2"/>
-      </w:pPr>
-      <w:r>
-        <w:lastRenderedPageBreak/>
-        <w:t>Naïve Bayes Claissification</w:t>
-      </w:r>
-    </w:p>
-    <w:p/>
-    <w:p>
-      <w:pPr>
-        <w:pStyle w:val="BodyText"/>
-        <w:keepNext/>
-      </w:pPr>
-    </w:p>
-    <w:p>
-      <w:pPr>
-        <w:pStyle w:val="Caption"/>
-        <w:jc w:val="both"/>
-      </w:pPr>
-      <w:r>
-        <w:t xml:space="preserve">Figure </w:t>
-      </w:r>
-      <w:fldSimple w:instr=" SEQ Figure \* ARABIC ">
-        <w:r>
-          <w:rPr>
-            <w:noProof/>
-          </w:rPr>
-          <w:t>4</w:t>
-        </w:r>
-      </w:fldSimple>
-      <w:r>
-        <w:t>: NaiveBayes Discrete Predictors</w:t>
-      </w:r>
-    </w:p>
-    <w:p/>
-    <w:p>
-      <w:pPr>
-        <w:pStyle w:val="BodyText"/>
-        <w:keepNext/>
-      </w:pPr>
-    </w:p>
-    <w:p>
-      <w:pPr>
-        <w:pStyle w:val="Caption"/>
-        <w:jc w:val="both"/>
-      </w:pPr>
-      <w:r>
-        <w:t xml:space="preserve">Figure </w:t>
-      </w:r>
-      <w:fldSimple w:instr=" SEQ Figure \* ARABIC ">
-        <w:r>
-          <w:rPr>
-            <w:noProof/>
-          </w:rPr>
-          <w:t>5</w:t>
-        </w:r>
-      </w:fldSimple>
-      <w:r>
-        <w:t xml:space="preserve">: </w:t>
-      </w:r>
-      <w:r>
-        <w:t xml:space="preserve">Naïve </w:t>
-      </w:r>
-      <w:r>
-        <w:t xml:space="preserve">Bayes </w:t>
-      </w:r>
-      <w:r>
-        <w:t>P</w:t>
-      </w:r>
-      <w:r>
-        <w:t>rediction</w:t>
-      </w:r>
-      <w:r>
-        <w:t xml:space="preserve"> Results on Test Data</w:t>
-      </w:r>
-    </w:p>
-    <w:p>
-      <w:pPr>
-        <w:ind w:firstLine="360"/>
-        <w:jc w:val="both"/>
-      </w:pPr>
-      <w:r>
-        <w:t xml:space="preserve">The Naïve Bayes fit rather well as indicated by the table in Figure 5.  </w:t>
-      </w:r>
-    </w:p>
-    <w:p>
-      <w:pPr>
-        <w:pStyle w:val="Heading1"/>
-      </w:pPr>
-      <w:r>
         <w:t>conclusion</w:t>
       </w:r>
-    </w:p>
-    <w:p>
-      <w:pPr>
-        <w:pStyle w:val="Heading2"/>
-      </w:pPr>
-      <w:r>
-        <w:t>Metrics</w:t>
-      </w:r>
-    </w:p>
-    <w:p>
-      <w:pPr>
-        <w:ind w:firstLine="288"/>
-        <w:jc w:val="both"/>
-      </w:pPr>
-      <w:r>
-        <w:t>We will analyze the results from the Naïve Bayes classification for accuracy.</w:t>
-      </w:r>
-    </w:p>
-    <w:p>
-      <w:pPr>
-        <w:jc w:val="both"/>
-      </w:pPr>
-      <m:oMathPara>
-        <m:oMath>
-          <m:r>
-            <w:rPr>
-              <w:rFonts w:ascii="Cambria Math" w:hAnsi="Cambria Math"/>
-            </w:rPr>
-            <m:t>accuracy=</m:t>
-          </m:r>
-          <m:f>
-            <m:fPr>
-              <m:ctrlPr>
-                <w:rPr>
-                  <w:rFonts w:ascii="Cambria Math" w:hAnsi="Cambria Math"/>
-                  <w:i/>
-                </w:rPr>
-              </m:ctrlPr>
-            </m:fPr>
-            <m:num>
-              <m:r>
-                <w:rPr>
-                  <w:rFonts w:ascii="Cambria Math" w:hAnsi="Cambria Math"/>
-                </w:rPr>
-                <m:t>(TP+TN)</m:t>
-              </m:r>
-            </m:num>
-            <m:den>
-              <m:r>
-                <w:rPr>
-                  <w:rFonts w:ascii="Cambria Math" w:hAnsi="Cambria Math"/>
-                </w:rPr>
-                <m:t>All samples</m:t>
-              </m:r>
-            </m:den>
-          </m:f>
-        </m:oMath>
-      </m:oMathPara>
-    </w:p>
-    <w:p>
-      <w:pPr>
-        <w:jc w:val="both"/>
-      </w:pPr>
-    </w:p>
-    <w:p>
-      <w:pPr>
-        <w:jc w:val="both"/>
-      </w:pPr>
-      <m:oMathPara>
-        <m:oMath>
-          <m:r>
-            <w:rPr>
-              <w:rFonts w:ascii="Cambria Math" w:hAnsi="Cambria Math"/>
-            </w:rPr>
-            <m:t>79%=</m:t>
-          </m:r>
-          <m:f>
-            <m:fPr>
-              <m:ctrlPr>
-                <w:rPr>
-                  <w:rFonts w:ascii="Cambria Math" w:hAnsi="Cambria Math"/>
-                  <w:i/>
-                </w:rPr>
-              </m:ctrlPr>
-            </m:fPr>
-            <m:num>
-              <m:r>
-                <w:rPr>
-                  <w:rFonts w:ascii="Cambria Math" w:hAnsi="Cambria Math"/>
-                </w:rPr>
-                <m:t>(64+3)</m:t>
-              </m:r>
-            </m:num>
-            <m:den>
-              <m:r>
-                <w:rPr>
-                  <w:rFonts w:ascii="Cambria Math" w:hAnsi="Cambria Math"/>
-                </w:rPr>
-                <m:t>85</m:t>
-              </m:r>
-            </m:den>
-          </m:f>
-        </m:oMath>
-      </m:oMathPara>
-    </w:p>
-    <w:p>
-      <w:pPr>
-        <w:pStyle w:val="Heading2"/>
-      </w:pPr>
-      <w:r>
-        <w:t>Algorithm Evaluation</w:t>
-      </w:r>
-    </w:p>
-    <w:p>
-      <w:pPr>
-        <w:jc w:val="both"/>
-      </w:pPr>
     </w:p>
     <w:p>
       <w:pPr>
@@ -1498,29 +1149,11 @@
           <w:lang w:val="en-US"/>
         </w:rPr>
       </w:pPr>
-      <w:r>
-        <w:rPr>
-          <w:lang w:val="en-US"/>
-        </w:rPr>
-        <w:t>All classification algorithms (randomForest, Naïve Bayes, and Decision Tree) used in this report worked rather well.  The results were consistent with the hypothesis.  I believe the Decision Tree could have benefited from more pruning but a balance would have to be made with accuracy.</w:t>
-      </w:r>
-    </w:p>
-    <w:p>
-      <w:pPr>
-        <w:pStyle w:val="BodyText"/>
-        <w:rPr>
-          <w:lang w:val="en-US"/>
-        </w:rPr>
-      </w:pPr>
-    </w:p>
-    <w:p>
-      <w:pPr>
-        <w:pStyle w:val="references"/>
-        <w:numPr>
-          <w:ilvl w:val="0"/>
-          <w:numId w:val="0"/>
-        </w:numPr>
-        <w:ind w:left="360"/>
+    </w:p>
+    <w:p>
+      <w:pPr>
+        <w:ind w:firstLine="270"/>
+        <w:jc w:val="left"/>
         <w:sectPr>
           <w:type w:val="continuous"/>
           <w:pgSz w:w="12240" w:h="15840" w:code="1"/>
@@ -1529,6 +1162,11 @@
           <w:docGrid w:linePitch="360"/>
         </w:sectPr>
       </w:pPr>
+      <w:r>
+        <w:t xml:space="preserve">All the clustering algorithms used in this analysis were ill suited for the data set provided.       </w:t>
+      </w:r>
+      <w:bookmarkStart w:id="0" w:name="_GoBack"/>
+      <w:bookmarkEnd w:id="0"/>
     </w:p>
     <w:p>
       <w:pPr>
@@ -3555,7 +3193,6 @@
   <w:style w:type="character" w:default="1" w:styleId="DefaultParagraphFont">
     <w:name w:val="Default Paragraph Font"/>
     <w:uiPriority w:val="1"/>
-    <w:semiHidden/>
     <w:unhideWhenUsed/>
   </w:style>
   <w:style w:type="table" w:default="1" w:styleId="TableNormal">
@@ -4179,7 +3816,7 @@
 </file>
 
 <file path=customXml/itemProps1.xml><?xml version="1.0" encoding="utf-8"?>
-<ds:datastoreItem xmlns:ds="http://schemas.openxmlformats.org/officeDocument/2006/customXml" ds:itemID="{1C6CD894-C277-4730-BB66-DB7729545D9A}">
+<ds:datastoreItem xmlns:ds="http://schemas.openxmlformats.org/officeDocument/2006/customXml" ds:itemID="{9E45A8C2-FF66-4705-A8CC-C5481012365A}">
   <ds:schemaRefs>
     <ds:schemaRef ds:uri="http://schemas.openxmlformats.org/officeDocument/2006/bibliography"/>
   </ds:schemaRefs>

</xml_diff>